<commit_message>
Add pda evidence until week 11
</commit_message>
<xml_diff>
--- a/Evidence for  Analysis and Design Unit.docx
+++ b/Evidence for  Analysis and Design Unit.docx
@@ -76,8 +76,6 @@
         </w:rPr>
         <w:t>Cohort E20</w:t>
       </w:r>
-      <w:bookmarkStart w:id="0" w:name="_GoBack"/>
-      <w:bookmarkEnd w:id="0"/>
     </w:p>
     <w:p>
       <w:pPr>
@@ -101,21 +99,20 @@
           <w:szCs w:val="29"/>
           <w:lang w:val="en-US"/>
         </w:rPr>
-        <w:t xml:space="preserve">A.D.1 Use case Diagram </w:t>
+        <w:t>A.D.1 Use case Diagr</w:t>
       </w:r>
-    </w:p>
-    <w:p>
-      <w:pPr>
-        <w:autoSpaceDE w:val="0"/>
-        <w:autoSpaceDN w:val="0"/>
-        <w:adjustRightInd w:val="0"/>
-        <w:spacing w:line="280" w:lineRule="atLeast"/>
-        <w:rPr>
-          <w:rFonts w:ascii="Times" w:hAnsi="Times" w:cs="Times"/>
-          <w:color w:val="000000"/>
-          <w:lang w:val="en-US"/>
-        </w:rPr>
-      </w:pPr>
+      <w:r>
+        <w:rPr>
+          <w:rFonts w:ascii="Arial" w:hAnsi="Arial" w:cs="Arial"/>
+          <w:b/>
+          <w:bCs/>
+          <w:color w:val="000000"/>
+          <w:sz w:val="29"/>
+          <w:szCs w:val="29"/>
+          <w:lang w:val="en-US"/>
+        </w:rPr>
+        <w:t>am</w:t>
+      </w:r>
       <w:r>
         <w:rPr>
           <w:rFonts w:ascii="Times" w:hAnsi="Times" w:cs="Times"/>
@@ -124,10 +121,10 @@
           <w:lang w:val="en-US"/>
         </w:rPr>
         <w:drawing>
-          <wp:inline distT="0" distB="0" distL="0" distR="0">
-            <wp:extent cx="3001645" cy="2410460"/>
-            <wp:effectExtent l="0" t="0" r="0" b="2540"/>
-            <wp:docPr id="7" name="Picture 7"/>
+          <wp:inline distT="0" distB="0" distL="0" distR="0" wp14:anchorId="5EF42D0B" wp14:editId="5870F95A">
+            <wp:extent cx="4501426" cy="4346222"/>
+            <wp:effectExtent l="0" t="0" r="1905" b="0"/>
+            <wp:docPr id="8" name="Picture 8"/>
             <wp:cNvGraphicFramePr>
               <a:graphicFrameLocks xmlns:a="http://schemas.openxmlformats.org/drawingml/2006/main" noChangeAspect="1"/>
             </wp:cNvGraphicFramePr>
@@ -135,10 +132,8 @@
               <a:graphicData uri="http://schemas.openxmlformats.org/drawingml/2006/picture">
                 <pic:pic xmlns:pic="http://schemas.openxmlformats.org/drawingml/2006/picture">
                   <pic:nvPicPr>
-                    <pic:cNvPr id="0" name="Picture 1"/>
-                    <pic:cNvPicPr>
-                      <a:picLocks noChangeAspect="1" noChangeArrowheads="1"/>
-                    </pic:cNvPicPr>
+                    <pic:cNvPr id="8" name="use-case-diagram.png"/>
+                    <pic:cNvPicPr/>
                   </pic:nvPicPr>
                   <pic:blipFill>
                     <a:blip r:embed="rId4">
@@ -148,23 +143,118 @@
                         </a:ext>
                       </a:extLst>
                     </a:blip>
-                    <a:srcRect/>
                     <a:stretch>
                       <a:fillRect/>
                     </a:stretch>
                   </pic:blipFill>
-                  <pic:spPr bwMode="auto">
+                  <pic:spPr>
                     <a:xfrm>
                       <a:off x="0" y="0"/>
-                      <a:ext cx="3001645" cy="2410460"/>
+                      <a:ext cx="4501426" cy="4346222"/>
                     </a:xfrm>
                     <a:prstGeom prst="rect">
                       <a:avLst/>
                     </a:prstGeom>
-                    <a:noFill/>
-                    <a:ln>
-                      <a:noFill/>
-                    </a:ln>
+                  </pic:spPr>
+                </pic:pic>
+              </a:graphicData>
+            </a:graphic>
+          </wp:inline>
+        </w:drawing>
+      </w:r>
+    </w:p>
+    <w:p>
+      <w:pPr>
+        <w:autoSpaceDE w:val="0"/>
+        <w:autoSpaceDN w:val="0"/>
+        <w:adjustRightInd w:val="0"/>
+        <w:spacing w:line="280" w:lineRule="atLeast"/>
+        <w:rPr>
+          <w:rFonts w:ascii="Times" w:hAnsi="Times" w:cs="Times"/>
+          <w:color w:val="000000"/>
+          <w:lang w:val="en-US"/>
+        </w:rPr>
+      </w:pPr>
+    </w:p>
+    <w:p>
+      <w:pPr>
+        <w:autoSpaceDE w:val="0"/>
+        <w:autoSpaceDN w:val="0"/>
+        <w:adjustRightInd w:val="0"/>
+        <w:spacing w:after="240" w:line="340" w:lineRule="atLeast"/>
+        <w:rPr>
+          <w:rFonts w:ascii="Times" w:hAnsi="Times" w:cs="Times"/>
+          <w:color w:val="000000"/>
+          <w:lang w:val="en-US"/>
+        </w:rPr>
+      </w:pPr>
+      <w:r>
+        <w:rPr>
+          <w:rFonts w:ascii="Arial" w:hAnsi="Arial" w:cs="Arial"/>
+          <w:b/>
+          <w:bCs/>
+          <w:color w:val="000000"/>
+          <w:sz w:val="29"/>
+          <w:szCs w:val="29"/>
+          <w:lang w:val="en-US"/>
+        </w:rPr>
+        <w:t xml:space="preserve">A.D.2 Class diagram </w:t>
+      </w:r>
+    </w:p>
+    <w:p>
+      <w:pPr>
+        <w:autoSpaceDE w:val="0"/>
+        <w:autoSpaceDN w:val="0"/>
+        <w:adjustRightInd w:val="0"/>
+        <w:spacing w:line="280" w:lineRule="atLeast"/>
+        <w:rPr>
+          <w:rFonts w:ascii="Times" w:hAnsi="Times" w:cs="Times"/>
+          <w:color w:val="000000"/>
+          <w:lang w:val="en-US"/>
+        </w:rPr>
+      </w:pPr>
+      <w:r>
+        <w:rPr>
+          <w:rFonts w:ascii="Times" w:hAnsi="Times" w:cs="Times"/>
+          <w:noProof/>
+          <w:color w:val="000000"/>
+          <w:lang w:val="en-US"/>
+        </w:rPr>
+        <w:drawing>
+          <wp:inline distT="0" distB="0" distL="0" distR="0">
+            <wp:extent cx="6472124" cy="2071511"/>
+            <wp:effectExtent l="0" t="0" r="5080" b="0"/>
+            <wp:docPr id="9" name="Picture 9"/>
+            <wp:cNvGraphicFramePr>
+              <a:graphicFrameLocks xmlns:a="http://schemas.openxmlformats.org/drawingml/2006/main" noChangeAspect="1"/>
+            </wp:cNvGraphicFramePr>
+            <a:graphic xmlns:a="http://schemas.openxmlformats.org/drawingml/2006/main">
+              <a:graphicData uri="http://schemas.openxmlformats.org/drawingml/2006/picture">
+                <pic:pic xmlns:pic="http://schemas.openxmlformats.org/drawingml/2006/picture">
+                  <pic:nvPicPr>
+                    <pic:cNvPr id="9" name="Screen Shot 2018-05-14 at 00.53.45.png"/>
+                    <pic:cNvPicPr/>
+                  </pic:nvPicPr>
+                  <pic:blipFill>
+                    <a:blip r:embed="rId5">
+                      <a:extLst>
+                        <a:ext uri="{28A0092B-C50C-407E-A947-70E740481C1C}">
+                          <a14:useLocalDpi xmlns:a14="http://schemas.microsoft.com/office/drawing/2010/main" val="0"/>
+                        </a:ext>
+                      </a:extLst>
+                    </a:blip>
+                    <a:stretch>
+                      <a:fillRect/>
+                    </a:stretch>
+                  </pic:blipFill>
+                  <pic:spPr>
+                    <a:xfrm>
+                      <a:off x="0" y="0"/>
+                      <a:ext cx="6511428" cy="2084091"/>
+                    </a:xfrm>
+                    <a:prstGeom prst="rect">
+                      <a:avLst/>
+                    </a:prstGeom>
                   </pic:spPr>
                 </pic:pic>
               </a:graphicData>
@@ -180,21 +270,15 @@
         <w:adjustRightInd w:val="0"/>
         <w:spacing w:after="240" w:line="340" w:lineRule="atLeast"/>
         <w:rPr>
-          <w:rFonts w:ascii="Times" w:hAnsi="Times" w:cs="Times"/>
-          <w:color w:val="000000"/>
-          <w:lang w:val="en-US"/>
-        </w:rPr>
-      </w:pPr>
-      <w:r>
-        <w:rPr>
           <w:rFonts w:ascii="Arial" w:hAnsi="Arial" w:cs="Arial"/>
+          <w:b/>
+          <w:bCs/>
           <w:color w:val="000000"/>
           <w:sz w:val="29"/>
           <w:szCs w:val="29"/>
           <w:lang w:val="en-US"/>
         </w:rPr>
-        <w:t xml:space="preserve">Evidence for unit </w:t>
-      </w:r>
+      </w:pPr>
     </w:p>
     <w:p>
       <w:pPr>
@@ -218,21 +302,9 @@
           <w:szCs w:val="29"/>
           <w:lang w:val="en-US"/>
         </w:rPr>
-        <w:t xml:space="preserve">A.D.2 Class diagram </w:t>
+        <w:lastRenderedPageBreak/>
+        <w:t xml:space="preserve">A.D.3 Object diagram </w:t>
       </w:r>
-    </w:p>
-    <w:p>
-      <w:pPr>
-        <w:autoSpaceDE w:val="0"/>
-        <w:autoSpaceDN w:val="0"/>
-        <w:adjustRightInd w:val="0"/>
-        <w:spacing w:line="280" w:lineRule="atLeast"/>
-        <w:rPr>
-          <w:rFonts w:ascii="Times" w:hAnsi="Times" w:cs="Times"/>
-          <w:color w:val="000000"/>
-          <w:lang w:val="en-US"/>
-        </w:rPr>
-      </w:pPr>
       <w:r>
         <w:rPr>
           <w:rFonts w:ascii="Times" w:hAnsi="Times" w:cs="Times"/>
@@ -242,8 +314,8 @@
         </w:rPr>
         <w:drawing>
           <wp:inline distT="0" distB="0" distL="0" distR="0">
-            <wp:extent cx="3001645" cy="2410460"/>
-            <wp:effectExtent l="0" t="0" r="0" b="2540"/>
+            <wp:extent cx="5727700" cy="1256030"/>
+            <wp:effectExtent l="0" t="0" r="0" b="1270"/>
             <wp:docPr id="6" name="Picture 6"/>
             <wp:cNvGraphicFramePr>
               <a:graphicFrameLocks xmlns:a="http://schemas.openxmlformats.org/drawingml/2006/main" noChangeAspect="1"/>
@@ -252,36 +324,29 @@
               <a:graphicData uri="http://schemas.openxmlformats.org/drawingml/2006/picture">
                 <pic:pic xmlns:pic="http://schemas.openxmlformats.org/drawingml/2006/picture">
                   <pic:nvPicPr>
-                    <pic:cNvPr id="0" name="Picture 2"/>
-                    <pic:cNvPicPr>
-                      <a:picLocks noChangeAspect="1" noChangeArrowheads="1"/>
-                    </pic:cNvPicPr>
+                    <pic:cNvPr id="6" name="Screen Shot 2018-05-14 at 10.24.33.png"/>
+                    <pic:cNvPicPr/>
                   </pic:nvPicPr>
                   <pic:blipFill>
-                    <a:blip r:embed="rId4">
+                    <a:blip r:embed="rId6">
                       <a:extLst>
                         <a:ext uri="{28A0092B-C50C-407E-A947-70E740481C1C}">
                           <a14:useLocalDpi xmlns:a14="http://schemas.microsoft.com/office/drawing/2010/main" val="0"/>
                         </a:ext>
                       </a:extLst>
                     </a:blip>
-                    <a:srcRect/>
                     <a:stretch>
                       <a:fillRect/>
                     </a:stretch>
                   </pic:blipFill>
-                  <pic:spPr bwMode="auto">
+                  <pic:spPr>
                     <a:xfrm>
                       <a:off x="0" y="0"/>
-                      <a:ext cx="3001645" cy="2410460"/>
+                      <a:ext cx="5727700" cy="1256030"/>
                     </a:xfrm>
                     <a:prstGeom prst="rect">
                       <a:avLst/>
                     </a:prstGeom>
-                    <a:noFill/>
-                    <a:ln>
-                      <a:noFill/>
-                    </a:ln>
                   </pic:spPr>
                 </pic:pic>
               </a:graphicData>
@@ -305,37 +370,14 @@
       <w:r>
         <w:rPr>
           <w:rFonts w:ascii="Arial" w:hAnsi="Arial" w:cs="Arial"/>
+          <w:b/>
+          <w:bCs/>
           <w:color w:val="000000"/>
           <w:sz w:val="29"/>
           <w:szCs w:val="29"/>
           <w:lang w:val="en-US"/>
         </w:rPr>
-        <w:t xml:space="preserve">Evidence for unit </w:t>
-      </w:r>
-    </w:p>
-    <w:p>
-      <w:pPr>
-        <w:autoSpaceDE w:val="0"/>
-        <w:autoSpaceDN w:val="0"/>
-        <w:adjustRightInd w:val="0"/>
-        <w:spacing w:after="240" w:line="340" w:lineRule="atLeast"/>
-        <w:rPr>
-          <w:rFonts w:ascii="Times" w:hAnsi="Times" w:cs="Times"/>
-          <w:color w:val="000000"/>
-          <w:lang w:val="en-US"/>
-        </w:rPr>
-      </w:pPr>
-      <w:r>
-        <w:rPr>
-          <w:rFonts w:ascii="Arial" w:hAnsi="Arial" w:cs="Arial"/>
-          <w:b/>
-          <w:bCs/>
-          <w:color w:val="000000"/>
-          <w:sz w:val="29"/>
-          <w:szCs w:val="29"/>
-          <w:lang w:val="en-US"/>
-        </w:rPr>
-        <w:t xml:space="preserve">A.D.3 Object diagram </w:t>
+        <w:t xml:space="preserve">A.D.4 Activity diagram </w:t>
       </w:r>
     </w:p>
     <w:p>
@@ -357,12 +399,11 @@
           <w:color w:val="000000"/>
           <w:lang w:val="en-US"/>
         </w:rPr>
-        <w:lastRenderedPageBreak/>
         <w:drawing>
           <wp:inline distT="0" distB="0" distL="0" distR="0">
-            <wp:extent cx="3001645" cy="2410460"/>
-            <wp:effectExtent l="0" t="0" r="0" b="2540"/>
-            <wp:docPr id="5" name="Picture 5"/>
+            <wp:extent cx="5727700" cy="2661920"/>
+            <wp:effectExtent l="0" t="0" r="0" b="5080"/>
+            <wp:docPr id="7" name="Picture 7"/>
             <wp:cNvGraphicFramePr>
               <a:graphicFrameLocks xmlns:a="http://schemas.openxmlformats.org/drawingml/2006/main" noChangeAspect="1"/>
             </wp:cNvGraphicFramePr>
@@ -370,36 +411,29 @@
               <a:graphicData uri="http://schemas.openxmlformats.org/drawingml/2006/picture">
                 <pic:pic xmlns:pic="http://schemas.openxmlformats.org/drawingml/2006/picture">
                   <pic:nvPicPr>
-                    <pic:cNvPr id="0" name="Picture 3"/>
-                    <pic:cNvPicPr>
-                      <a:picLocks noChangeAspect="1" noChangeArrowheads="1"/>
-                    </pic:cNvPicPr>
+                    <pic:cNvPr id="7" name="Untitled Diagram.png"/>
+                    <pic:cNvPicPr/>
                   </pic:nvPicPr>
                   <pic:blipFill>
-                    <a:blip r:embed="rId5">
+                    <a:blip r:embed="rId7">
                       <a:extLst>
                         <a:ext uri="{28A0092B-C50C-407E-A947-70E740481C1C}">
                           <a14:useLocalDpi xmlns:a14="http://schemas.microsoft.com/office/drawing/2010/main" val="0"/>
                         </a:ext>
                       </a:extLst>
                     </a:blip>
-                    <a:srcRect/>
                     <a:stretch>
                       <a:fillRect/>
                     </a:stretch>
                   </pic:blipFill>
-                  <pic:spPr bwMode="auto">
+                  <pic:spPr>
                     <a:xfrm>
                       <a:off x="0" y="0"/>
-                      <a:ext cx="3001645" cy="2410460"/>
+                      <a:ext cx="5727700" cy="2661920"/>
                     </a:xfrm>
                     <a:prstGeom prst="rect">
                       <a:avLst/>
                     </a:prstGeom>
-                    <a:noFill/>
-                    <a:ln>
-                      <a:noFill/>
-                    </a:ln>
                   </pic:spPr>
                 </pic:pic>
               </a:graphicData>
@@ -415,21 +449,15 @@
         <w:adjustRightInd w:val="0"/>
         <w:spacing w:after="240" w:line="340" w:lineRule="atLeast"/>
         <w:rPr>
-          <w:rFonts w:ascii="Times" w:hAnsi="Times" w:cs="Times"/>
-          <w:color w:val="000000"/>
-          <w:lang w:val="en-US"/>
-        </w:rPr>
-      </w:pPr>
-      <w:r>
-        <w:rPr>
           <w:rFonts w:ascii="Arial" w:hAnsi="Arial" w:cs="Arial"/>
+          <w:b/>
+          <w:bCs/>
           <w:color w:val="000000"/>
           <w:sz w:val="29"/>
           <w:szCs w:val="29"/>
           <w:lang w:val="en-US"/>
         </w:rPr>
-        <w:t xml:space="preserve">Evidence for unit </w:t>
-      </w:r>
+      </w:pPr>
     </w:p>
     <w:p>
       <w:pPr>
@@ -453,7 +481,7 @@
           <w:szCs w:val="29"/>
           <w:lang w:val="en-US"/>
         </w:rPr>
-        <w:t xml:space="preserve">A.D.4 Activity diagram </w:t>
+        <w:t xml:space="preserve">A.D.5 Inheritance diagram </w:t>
       </w:r>
     </w:p>
     <w:p>
@@ -477,9 +505,9 @@
         </w:rPr>
         <w:drawing>
           <wp:inline distT="0" distB="0" distL="0" distR="0">
-            <wp:extent cx="3001645" cy="2410460"/>
-            <wp:effectExtent l="0" t="0" r="0" b="2540"/>
-            <wp:docPr id="4" name="Picture 4"/>
+            <wp:extent cx="4056845" cy="3419983"/>
+            <wp:effectExtent l="0" t="0" r="0" b="0"/>
+            <wp:docPr id="10" name="Picture 10"/>
             <wp:cNvGraphicFramePr>
               <a:graphicFrameLocks xmlns:a="http://schemas.openxmlformats.org/drawingml/2006/main" noChangeAspect="1"/>
             </wp:cNvGraphicFramePr>
@@ -487,36 +515,29 @@
               <a:graphicData uri="http://schemas.openxmlformats.org/drawingml/2006/picture">
                 <pic:pic xmlns:pic="http://schemas.openxmlformats.org/drawingml/2006/picture">
                   <pic:nvPicPr>
-                    <pic:cNvPr id="0" name="Picture 4"/>
-                    <pic:cNvPicPr>
-                      <a:picLocks noChangeAspect="1" noChangeArrowheads="1"/>
-                    </pic:cNvPicPr>
+                    <pic:cNvPr id="10" name="inheritance-diagram.png"/>
+                    <pic:cNvPicPr/>
                   </pic:nvPicPr>
                   <pic:blipFill>
-                    <a:blip r:embed="rId6">
+                    <a:blip r:embed="rId8">
                       <a:extLst>
                         <a:ext uri="{28A0092B-C50C-407E-A947-70E740481C1C}">
                           <a14:useLocalDpi xmlns:a14="http://schemas.microsoft.com/office/drawing/2010/main" val="0"/>
                         </a:ext>
                       </a:extLst>
                     </a:blip>
-                    <a:srcRect/>
                     <a:stretch>
                       <a:fillRect/>
                     </a:stretch>
                   </pic:blipFill>
-                  <pic:spPr bwMode="auto">
+                  <pic:spPr>
                     <a:xfrm>
                       <a:off x="0" y="0"/>
-                      <a:ext cx="3001645" cy="2410460"/>
+                      <a:ext cx="4087912" cy="3446173"/>
                     </a:xfrm>
                     <a:prstGeom prst="rect">
                       <a:avLst/>
                     </a:prstGeom>
-                    <a:noFill/>
-                    <a:ln>
-                      <a:noFill/>
-                    </a:ln>
                   </pic:spPr>
                 </pic:pic>
               </a:graphicData>
@@ -545,123 +566,6 @@
           <w:szCs w:val="29"/>
           <w:lang w:val="en-US"/>
         </w:rPr>
-        <w:t xml:space="preserve">Evidence for unit </w:t>
-      </w:r>
-    </w:p>
-    <w:p>
-      <w:pPr>
-        <w:autoSpaceDE w:val="0"/>
-        <w:autoSpaceDN w:val="0"/>
-        <w:adjustRightInd w:val="0"/>
-        <w:spacing w:after="240" w:line="340" w:lineRule="atLeast"/>
-        <w:rPr>
-          <w:rFonts w:ascii="Times" w:hAnsi="Times" w:cs="Times"/>
-          <w:color w:val="000000"/>
-          <w:lang w:val="en-US"/>
-        </w:rPr>
-      </w:pPr>
-      <w:r>
-        <w:rPr>
-          <w:rFonts w:ascii="Arial" w:hAnsi="Arial" w:cs="Arial"/>
-          <w:b/>
-          <w:bCs/>
-          <w:color w:val="000000"/>
-          <w:sz w:val="29"/>
-          <w:szCs w:val="29"/>
-          <w:lang w:val="en-US"/>
-        </w:rPr>
-        <w:t xml:space="preserve">A.D.5 Inheritance diagram </w:t>
-      </w:r>
-    </w:p>
-    <w:p>
-      <w:pPr>
-        <w:autoSpaceDE w:val="0"/>
-        <w:autoSpaceDN w:val="0"/>
-        <w:adjustRightInd w:val="0"/>
-        <w:spacing w:line="280" w:lineRule="atLeast"/>
-        <w:rPr>
-          <w:rFonts w:ascii="Times" w:hAnsi="Times" w:cs="Times"/>
-          <w:color w:val="000000"/>
-          <w:lang w:val="en-US"/>
-        </w:rPr>
-      </w:pPr>
-      <w:r>
-        <w:rPr>
-          <w:rFonts w:ascii="Times" w:hAnsi="Times" w:cs="Times"/>
-          <w:noProof/>
-          <w:color w:val="000000"/>
-          <w:lang w:val="en-US"/>
-        </w:rPr>
-        <w:drawing>
-          <wp:inline distT="0" distB="0" distL="0" distR="0">
-            <wp:extent cx="3001645" cy="2410460"/>
-            <wp:effectExtent l="0" t="0" r="0" b="2540"/>
-            <wp:docPr id="3" name="Picture 3"/>
-            <wp:cNvGraphicFramePr>
-              <a:graphicFrameLocks xmlns:a="http://schemas.openxmlformats.org/drawingml/2006/main" noChangeAspect="1"/>
-            </wp:cNvGraphicFramePr>
-            <a:graphic xmlns:a="http://schemas.openxmlformats.org/drawingml/2006/main">
-              <a:graphicData uri="http://schemas.openxmlformats.org/drawingml/2006/picture">
-                <pic:pic xmlns:pic="http://schemas.openxmlformats.org/drawingml/2006/picture">
-                  <pic:nvPicPr>
-                    <pic:cNvPr id="0" name="Picture 5"/>
-                    <pic:cNvPicPr>
-                      <a:picLocks noChangeAspect="1" noChangeArrowheads="1"/>
-                    </pic:cNvPicPr>
-                  </pic:nvPicPr>
-                  <pic:blipFill>
-                    <a:blip r:embed="rId4">
-                      <a:extLst>
-                        <a:ext uri="{28A0092B-C50C-407E-A947-70E740481C1C}">
-                          <a14:useLocalDpi xmlns:a14="http://schemas.microsoft.com/office/drawing/2010/main" val="0"/>
-                        </a:ext>
-                      </a:extLst>
-                    </a:blip>
-                    <a:srcRect/>
-                    <a:stretch>
-                      <a:fillRect/>
-                    </a:stretch>
-                  </pic:blipFill>
-                  <pic:spPr bwMode="auto">
-                    <a:xfrm>
-                      <a:off x="0" y="0"/>
-                      <a:ext cx="3001645" cy="2410460"/>
-                    </a:xfrm>
-                    <a:prstGeom prst="rect">
-                      <a:avLst/>
-                    </a:prstGeom>
-                    <a:noFill/>
-                    <a:ln>
-                      <a:noFill/>
-                    </a:ln>
-                  </pic:spPr>
-                </pic:pic>
-              </a:graphicData>
-            </a:graphic>
-          </wp:inline>
-        </w:drawing>
-      </w:r>
-    </w:p>
-    <w:p>
-      <w:pPr>
-        <w:autoSpaceDE w:val="0"/>
-        <w:autoSpaceDN w:val="0"/>
-        <w:adjustRightInd w:val="0"/>
-        <w:spacing w:after="240" w:line="340" w:lineRule="atLeast"/>
-        <w:rPr>
-          <w:rFonts w:ascii="Times" w:hAnsi="Times" w:cs="Times"/>
-          <w:color w:val="000000"/>
-          <w:lang w:val="en-US"/>
-        </w:rPr>
-      </w:pPr>
-      <w:r>
-        <w:rPr>
-          <w:rFonts w:ascii="Arial" w:hAnsi="Arial" w:cs="Arial"/>
-          <w:color w:val="000000"/>
-          <w:sz w:val="29"/>
-          <w:szCs w:val="29"/>
-          <w:lang w:val="en-US"/>
-        </w:rPr>
         <w:lastRenderedPageBreak/>
         <w:t xml:space="preserve">Evidence for unit </w:t>
       </w:r>
@@ -693,7 +597,7 @@
     </w:p>
     <w:tbl>
       <w:tblPr>
-        <w:tblW w:w="0" w:type="auto"/>
+        <w:tblW w:w="10206" w:type="dxa"/>
         <w:tblInd w:w="-118" w:type="dxa"/>
         <w:tblBorders>
           <w:top w:val="nil"/>
@@ -704,17 +608,11 @@
         <w:tblLook w:val="0000" w:firstRow="0" w:lastRow="0" w:firstColumn="0" w:lastColumn="0" w:noHBand="0" w:noVBand="0"/>
       </w:tblPr>
       <w:tblGrid>
-        <w:gridCol w:w="4022"/>
-        <w:gridCol w:w="5360"/>
-        <w:gridCol w:w="6097"/>
+        <w:gridCol w:w="2670"/>
+        <w:gridCol w:w="3531"/>
+        <w:gridCol w:w="4005"/>
       </w:tblGrid>
       <w:tr>
-        <w:tblPrEx>
-          <w:tblCellMar>
-            <w:top w:w="0" w:type="dxa"/>
-            <w:bottom w:w="0" w:type="dxa"/>
-          </w:tblCellMar>
-        </w:tblPrEx>
         <w:tc>
           <w:tcPr>
             <w:tcW w:w="4022" w:type="dxa"/>
@@ -802,7 +700,7 @@
                           </pic:cNvPicPr>
                         </pic:nvPicPr>
                         <pic:blipFill>
-                          <a:blip r:embed="rId7">
+                          <a:blip r:embed="rId9">
                             <a:extLst>
                               <a:ext uri="{28A0092B-C50C-407E-A947-70E740481C1C}">
                                 <a14:useLocalDpi xmlns:a14="http://schemas.microsoft.com/office/drawing/2010/main" val="0"/>
@@ -915,7 +813,7 @@
                           </pic:cNvPicPr>
                         </pic:nvPicPr>
                         <pic:blipFill>
-                          <a:blip r:embed="rId8">
+                          <a:blip r:embed="rId10">
                             <a:extLst>
                               <a:ext uri="{28A0092B-C50C-407E-A947-70E740481C1C}">
                                 <a14:useLocalDpi xmlns:a14="http://schemas.microsoft.com/office/drawing/2010/main" val="0"/>
@@ -979,10 +877,6 @@
           <w:tblBorders>
             <w:top w:val="none" w:sz="0" w:space="0" w:color="auto"/>
           </w:tblBorders>
-          <w:tblCellMar>
-            <w:top w:w="0" w:type="dxa"/>
-            <w:bottom w:w="0" w:type="dxa"/>
-          </w:tblCellMar>
         </w:tblPrEx>
         <w:tc>
           <w:tcPr>
@@ -1057,6 +951,14 @@
                 <w:lang w:val="en-US"/>
               </w:rPr>
             </w:pPr>
+            <w:r>
+              <w:rPr>
+                <w:rFonts w:ascii="Times" w:hAnsi="Times" w:cs="Times"/>
+                <w:color w:val="000000"/>
+                <w:lang w:val="en-US"/>
+              </w:rPr>
+              <w:t>The app looks good in the browser on a number of screen sizes, but is overfilled with text on mobile.</w:t>
+            </w:r>
           </w:p>
         </w:tc>
         <w:tc>
@@ -1088,6 +990,16 @@
                 <w:lang w:val="en-US"/>
               </w:rPr>
             </w:pPr>
+            <w:r>
+              <w:rPr>
+                <w:rFonts w:ascii="Times" w:hAnsi="Times" w:cs="Times"/>
+                <w:color w:val="000000"/>
+                <w:lang w:val="en-US"/>
+              </w:rPr>
+              <w:t>Create a simplified layout for mobile devices.</w:t>
+            </w:r>
+            <w:bookmarkStart w:id="0" w:name="_GoBack"/>
+            <w:bookmarkEnd w:id="0"/>
           </w:p>
         </w:tc>
       </w:tr>
@@ -1096,10 +1008,6 @@
           <w:tblBorders>
             <w:top w:val="none" w:sz="0" w:space="0" w:color="auto"/>
           </w:tblBorders>
-          <w:tblCellMar>
-            <w:top w:w="0" w:type="dxa"/>
-            <w:bottom w:w="0" w:type="dxa"/>
-          </w:tblCellMar>
         </w:tblPrEx>
         <w:tc>
           <w:tcPr>
@@ -1175,6 +1083,14 @@
                 <w:lang w:val="en-US"/>
               </w:rPr>
             </w:pPr>
+            <w:r>
+              <w:rPr>
+                <w:rFonts w:ascii="Times" w:hAnsi="Times" w:cs="Times"/>
+                <w:color w:val="000000"/>
+                <w:lang w:val="en-US"/>
+              </w:rPr>
+              <w:t>As the number of records in the app’s database grows, it might take more time for pages to load.</w:t>
+            </w:r>
           </w:p>
         </w:tc>
         <w:tc>
@@ -1207,6 +1123,30 @@
                 <w:lang w:val="en-US"/>
               </w:rPr>
             </w:pPr>
+            <w:r>
+              <w:rPr>
+                <w:rFonts w:ascii="Times" w:hAnsi="Times" w:cs="Times"/>
+                <w:color w:val="000000"/>
+                <w:lang w:val="en-US"/>
+              </w:rPr>
+              <w:t xml:space="preserve">Add a visual progress indicator for the user, </w:t>
+            </w:r>
+            <w:r>
+              <w:rPr>
+                <w:rFonts w:ascii="Times" w:hAnsi="Times" w:cs="Times"/>
+                <w:color w:val="000000"/>
+                <w:lang w:val="en-US"/>
+              </w:rPr>
+              <w:t>review SQL queries for possible improvements</w:t>
+            </w:r>
+            <w:r>
+              <w:rPr>
+                <w:rFonts w:ascii="Times" w:hAnsi="Times" w:cs="Times"/>
+                <w:color w:val="000000"/>
+                <w:lang w:val="en-US"/>
+              </w:rPr>
+              <w:t>.</w:t>
+            </w:r>
           </w:p>
         </w:tc>
       </w:tr>
@@ -1215,10 +1155,6 @@
           <w:tblBorders>
             <w:top w:val="none" w:sz="0" w:space="0" w:color="auto"/>
           </w:tblBorders>
-          <w:tblCellMar>
-            <w:top w:w="0" w:type="dxa"/>
-            <w:bottom w:w="0" w:type="dxa"/>
-          </w:tblCellMar>
         </w:tblPrEx>
         <w:tc>
           <w:tcPr>
@@ -1293,6 +1229,22 @@
                 <w:lang w:val="en-US"/>
               </w:rPr>
             </w:pPr>
+            <w:r>
+              <w:rPr>
+                <w:rFonts w:ascii="Times" w:hAnsi="Times" w:cs="Times"/>
+                <w:color w:val="000000"/>
+                <w:lang w:val="en-US"/>
+              </w:rPr>
+              <w:t xml:space="preserve">Heroku’s Postgres plan is limited to 10 000 rows in database – this could become an issue </w:t>
+            </w:r>
+            <w:r>
+              <w:rPr>
+                <w:rFonts w:ascii="Times" w:hAnsi="Times" w:cs="Times"/>
+                <w:color w:val="000000"/>
+                <w:lang w:val="en-US"/>
+              </w:rPr>
+              <w:t>with an increased number of users.</w:t>
+            </w:r>
           </w:p>
         </w:tc>
         <w:tc>
@@ -1324,6 +1276,14 @@
                 <w:lang w:val="en-US"/>
               </w:rPr>
             </w:pPr>
+            <w:r>
+              <w:rPr>
+                <w:rFonts w:ascii="Times" w:hAnsi="Times" w:cs="Times"/>
+                <w:color w:val="000000"/>
+                <w:lang w:val="en-US"/>
+              </w:rPr>
+              <w:t>Watch the number of registered users and upgrade the plan if necessary.</w:t>
+            </w:r>
           </w:p>
         </w:tc>
       </w:tr>
@@ -1332,10 +1292,6 @@
           <w:tblBorders>
             <w:top w:val="none" w:sz="0" w:space="0" w:color="auto"/>
           </w:tblBorders>
-          <w:tblCellMar>
-            <w:top w:w="0" w:type="dxa"/>
-            <w:bottom w:w="0" w:type="dxa"/>
-          </w:tblCellMar>
         </w:tblPrEx>
         <w:tc>
           <w:tcPr>
@@ -1411,6 +1367,30 @@
                 <w:lang w:val="en-US"/>
               </w:rPr>
             </w:pPr>
+            <w:r>
+              <w:rPr>
+                <w:rFonts w:ascii="Times" w:hAnsi="Times" w:cs="Times"/>
+                <w:color w:val="000000"/>
+                <w:lang w:val="en-US"/>
+              </w:rPr>
+              <w:t xml:space="preserve">The app uses Heroku’s free Postgres plan, which puts restriction on the database capacity and </w:t>
+            </w:r>
+            <w:r>
+              <w:rPr>
+                <w:rFonts w:ascii="Times" w:hAnsi="Times" w:cs="Times"/>
+                <w:color w:val="000000"/>
+                <w:lang w:val="en-US"/>
+              </w:rPr>
+              <w:t xml:space="preserve">app </w:t>
+            </w:r>
+            <w:r>
+              <w:rPr>
+                <w:rFonts w:ascii="Times" w:hAnsi="Times" w:cs="Times"/>
+                <w:color w:val="000000"/>
+                <w:lang w:val="en-US"/>
+              </w:rPr>
+              <w:t>usage.</w:t>
+            </w:r>
           </w:p>
         </w:tc>
         <w:tc>
@@ -1443,16 +1423,18 @@
                 <w:lang w:val="en-US"/>
               </w:rPr>
             </w:pPr>
+            <w:r>
+              <w:rPr>
+                <w:rFonts w:ascii="Times" w:hAnsi="Times" w:cs="Times"/>
+                <w:color w:val="000000"/>
+                <w:lang w:val="en-US"/>
+              </w:rPr>
+              <w:t>Look for an alternative database service or allocate funds to pay for one of Heroku’s paid plans.</w:t>
+            </w:r>
           </w:p>
         </w:tc>
       </w:tr>
       <w:tr>
-        <w:tblPrEx>
-          <w:tblCellMar>
-            <w:top w:w="0" w:type="dxa"/>
-            <w:bottom w:w="0" w:type="dxa"/>
-          </w:tblCellMar>
-        </w:tblPrEx>
         <w:tc>
           <w:tcPr>
             <w:tcW w:w="4022" w:type="dxa"/>
@@ -1526,6 +1508,22 @@
                 <w:lang w:val="en-US"/>
               </w:rPr>
             </w:pPr>
+            <w:r>
+              <w:rPr>
+                <w:rFonts w:ascii="Times" w:hAnsi="Times" w:cs="Times"/>
+                <w:color w:val="000000"/>
+                <w:lang w:val="en-US"/>
+              </w:rPr>
+              <w:t xml:space="preserve">The project had to be built in 7 days (including </w:t>
+            </w:r>
+            <w:r>
+              <w:rPr>
+                <w:rFonts w:ascii="Times" w:hAnsi="Times" w:cs="Times"/>
+                <w:color w:val="000000"/>
+                <w:lang w:val="en-US"/>
+              </w:rPr>
+              <w:t>planning, coding and testing), so the functionality is fairly basic and there was little time to implement user feedback.</w:t>
+            </w:r>
           </w:p>
         </w:tc>
         <w:tc>
@@ -1557,6 +1555,14 @@
                 <w:lang w:val="en-US"/>
               </w:rPr>
             </w:pPr>
+            <w:r>
+              <w:rPr>
+                <w:rFonts w:ascii="Times" w:hAnsi="Times" w:cs="Times"/>
+                <w:color w:val="000000"/>
+                <w:lang w:val="en-US"/>
+              </w:rPr>
+              <w:t>On the ‘About’ page, indicate that this is a basic version of the app and invite user comments so that the product can be improved in the future.</w:t>
+            </w:r>
           </w:p>
         </w:tc>
       </w:tr>

</xml_diff>